<commit_message>
Added access codes to instructor manual
</commit_message>
<xml_diff>
--- a/Linear Algrebra HW Instructor Manual.docx
+++ b/Linear Algrebra HW Instructor Manual.docx
@@ -246,31 +246,7 @@
           <w:szCs w:val="36"/>
           <w:u w:val="single"/>
         </w:rPr>
-        <w:t xml:space="preserve">Linear </w:t>
-      </w:r>
-      <w:proofErr w:type="spellStart"/>
-      <w:r>
-        <w:rPr>
-          <w:rFonts w:ascii="Times New Roman" w:hAnsi="Times New Roman"/>
-          <w:b/>
-          <w:color w:val="002060"/>
-          <w:sz w:val="36"/>
-          <w:szCs w:val="36"/>
-          <w:u w:val="single"/>
-        </w:rPr>
-        <w:t>Algrebra</w:t>
-      </w:r>
-      <w:proofErr w:type="spellEnd"/>
-      <w:r>
-        <w:rPr>
-          <w:rFonts w:ascii="Times New Roman" w:hAnsi="Times New Roman"/>
-          <w:b/>
-          <w:color w:val="002060"/>
-          <w:sz w:val="36"/>
-          <w:szCs w:val="36"/>
-          <w:u w:val="single"/>
-        </w:rPr>
-        <w:t xml:space="preserve"> Homework</w:t>
+        <w:t>Linear Algrebra Homework</w:t>
       </w:r>
       <w:r>
         <w:rPr>
@@ -586,11 +562,9 @@
       <w:pPr>
         <w:rPr>
           <w:rFonts w:ascii="Times New Roman" w:hAnsi="Times New Roman"/>
-          <w:b/>
-          <w:color w:val="002060"/>
-          <w:sz w:val="36"/>
-          <w:szCs w:val="36"/>
-          <w:u w:val="single"/>
+          <w:color w:val="002060"/>
+          <w:sz w:val="28"/>
+          <w:szCs w:val="28"/>
         </w:rPr>
       </w:pPr>
       <w:r>
@@ -601,27 +575,7 @@
           <w:szCs w:val="28"/>
         </w:rPr>
         <w:tab/>
-        <w:t xml:space="preserve">The </w:t>
-      </w:r>
-      <w:proofErr w:type="spellStart"/>
-      <w:r>
-        <w:rPr>
-          <w:rFonts w:ascii="Times New Roman" w:hAnsi="Times New Roman"/>
-          <w:color w:val="002060"/>
-          <w:sz w:val="28"/>
-          <w:szCs w:val="28"/>
-        </w:rPr>
-        <w:t>Axiomz</w:t>
-      </w:r>
-      <w:proofErr w:type="spellEnd"/>
-      <w:r>
-        <w:rPr>
-          <w:rFonts w:ascii="Times New Roman" w:hAnsi="Times New Roman"/>
-          <w:color w:val="002060"/>
-          <w:sz w:val="28"/>
-          <w:szCs w:val="28"/>
-        </w:rPr>
-        <w:t xml:space="preserve"> development team would like to welcome you to the L</w:t>
+        <w:t>The Axiomz development team would like to welcome you to the L</w:t>
       </w:r>
       <w:r>
         <w:rPr>
@@ -637,47 +591,122 @@
       <w:pPr>
         <w:rPr>
           <w:rFonts w:ascii="Times New Roman" w:hAnsi="Times New Roman"/>
-          <w:b/>
-          <w:color w:val="002060"/>
-          <w:sz w:val="36"/>
-          <w:szCs w:val="36"/>
-          <w:u w:val="single"/>
-        </w:rPr>
-      </w:pPr>
-      <w:r>
-        <w:rPr>
-          <w:rFonts w:ascii="Times New Roman" w:hAnsi="Times New Roman"/>
-          <w:b/>
-          <w:color w:val="002060"/>
-          <w:sz w:val="36"/>
-          <w:szCs w:val="36"/>
-          <w:u w:val="single"/>
-        </w:rPr>
-        <w:t xml:space="preserve">Creating </w:t>
-      </w:r>
-      <w:proofErr w:type="gramStart"/>
-      <w:r>
-        <w:rPr>
-          <w:rFonts w:ascii="Times New Roman" w:hAnsi="Times New Roman"/>
-          <w:b/>
-          <w:color w:val="002060"/>
-          <w:sz w:val="36"/>
-          <w:szCs w:val="36"/>
-          <w:u w:val="single"/>
-        </w:rPr>
-        <w:t>A</w:t>
-      </w:r>
-      <w:proofErr w:type="gramEnd"/>
-      <w:r>
-        <w:rPr>
-          <w:rFonts w:ascii="Times New Roman" w:hAnsi="Times New Roman"/>
-          <w:b/>
-          <w:color w:val="002060"/>
-          <w:sz w:val="36"/>
-          <w:szCs w:val="36"/>
-          <w:u w:val="single"/>
-        </w:rPr>
-        <w:t xml:space="preserve"> New Assignment</w:t>
+          <w:color w:val="002060"/>
+          <w:sz w:val="28"/>
+          <w:szCs w:val="28"/>
+        </w:rPr>
+      </w:pPr>
+      <w:r>
+        <w:rPr>
+          <w:rFonts w:ascii="Times New Roman" w:hAnsi="Times New Roman"/>
+          <w:color w:val="002060"/>
+          <w:sz w:val="28"/>
+          <w:szCs w:val="28"/>
+        </w:rPr>
+        <w:t>Access Codes</w:t>
+      </w:r>
+    </w:p>
+    <w:p>
+      <w:pPr>
+        <w:rPr>
+          <w:rFonts w:ascii="Times New Roman" w:hAnsi="Times New Roman"/>
+          <w:color w:val="002060"/>
+          <w:sz w:val="28"/>
+          <w:szCs w:val="28"/>
+        </w:rPr>
+      </w:pPr>
+      <w:r>
+        <w:rPr>
+          <w:rFonts w:ascii="Times New Roman" w:hAnsi="Times New Roman"/>
+          <w:color w:val="002060"/>
+          <w:sz w:val="28"/>
+          <w:szCs w:val="28"/>
+        </w:rPr>
+        <w:t>Student – DU2014</w:t>
+      </w:r>
+    </w:p>
+    <w:p>
+      <w:pPr>
+        <w:rPr>
+          <w:rFonts w:ascii="Times New Roman" w:hAnsi="Times New Roman"/>
+          <w:color w:val="002060"/>
+          <w:sz w:val="28"/>
+          <w:szCs w:val="28"/>
+        </w:rPr>
+      </w:pPr>
+      <w:r>
+        <w:rPr>
+          <w:rFonts w:ascii="Times New Roman" w:hAnsi="Times New Roman"/>
+          <w:color w:val="002060"/>
+          <w:sz w:val="28"/>
+          <w:szCs w:val="28"/>
+        </w:rPr>
+        <w:t>Instructor – DU1337</w:t>
+      </w:r>
+    </w:p>
+    <w:p>
+      <w:pPr>
+        <w:rPr>
+          <w:rFonts w:ascii="Times New Roman" w:hAnsi="Times New Roman"/>
+          <w:color w:val="002060"/>
+          <w:sz w:val="28"/>
+          <w:szCs w:val="28"/>
+        </w:rPr>
+      </w:pPr>
+      <w:r>
+        <w:rPr>
+          <w:rFonts w:ascii="Times New Roman" w:hAnsi="Times New Roman"/>
+          <w:color w:val="002060"/>
+          <w:sz w:val="28"/>
+          <w:szCs w:val="28"/>
+        </w:rPr>
+        <w:t xml:space="preserve">System Reset – EXTERMINATE </w:t>
+      </w:r>
+    </w:p>
+    <w:p>
+      <w:pPr>
+        <w:rPr>
+          <w:rFonts w:ascii="Times New Roman" w:hAnsi="Times New Roman"/>
+          <w:b/>
+          <w:color w:val="002060"/>
+          <w:sz w:val="36"/>
+          <w:szCs w:val="36"/>
+          <w:u w:val="single"/>
+        </w:rPr>
+      </w:pPr>
+      <w:r>
+        <w:rPr>
+          <w:rFonts w:ascii="Times New Roman" w:hAnsi="Times New Roman"/>
+          <w:color w:val="002060"/>
+          <w:sz w:val="28"/>
+          <w:szCs w:val="28"/>
+        </w:rPr>
+        <w:t>Or EXTERMINATE!</w:t>
+      </w:r>
+      <w:bookmarkStart w:id="0" w:name="_GoBack"/>
+      <w:bookmarkEnd w:id="0"/>
+    </w:p>
+    <w:p>
+      <w:pPr>
+        <w:rPr>
+          <w:rFonts w:ascii="Times New Roman" w:hAnsi="Times New Roman"/>
+          <w:b/>
+          <w:color w:val="002060"/>
+          <w:sz w:val="36"/>
+          <w:szCs w:val="36"/>
+          <w:u w:val="single"/>
+        </w:rPr>
+      </w:pPr>
+      <w:r>
+        <w:rPr>
+          <w:rFonts w:ascii="Times New Roman" w:hAnsi="Times New Roman"/>
+          <w:b/>
+          <w:color w:val="002060"/>
+          <w:sz w:val="36"/>
+          <w:szCs w:val="36"/>
+          <w:u w:val="single"/>
+        </w:rPr>
+        <w:t>Creating A New Assignment</w:t>
       </w:r>
     </w:p>
     <w:p>
@@ -705,8 +734,6 @@
         </w:rPr>
         <w:t xml:space="preserve"> Click “Create New Assignment” link towards the top </w:t>
       </w:r>
-      <w:bookmarkStart w:id="0" w:name="_GoBack"/>
-      <w:bookmarkEnd w:id="0"/>
       <w:r>
         <w:rPr>
           <w:rFonts w:ascii="Times New Roman" w:hAnsi="Times New Roman"/>
@@ -819,7 +846,17 @@
           <w:sz w:val="28"/>
           <w:szCs w:val="28"/>
         </w:rPr>
-        <w:t>All questions will have a minimum and maximum range of coefficients for a problem you wish to assign. Any problem you wish to assign besides a System of Equations problem will ask for a matrix size. The default System of Equations question allows you to specify the number of rows, columns and free variables. You can also mark the checkbox next to “Inconsistent” if you wish to make the System of Equations problem an inconsistent one to solve.</w:t>
+        <w:t xml:space="preserve">All questions will have a minimum and maximum range of coefficients for a problem you wish to assign. Any problem you wish to assign besides a System of Equations problem will ask for a matrix size. The default System of Equations question allows you to specify the number of rows, columns and free variables. You can also mark the checkbox next to “Inconsistent” if </w:t>
+      </w:r>
+      <w:r>
+        <w:rPr>
+          <w:rFonts w:ascii="Times New Roman" w:hAnsi="Times New Roman"/>
+          <w:color w:val="002060"/>
+          <w:sz w:val="28"/>
+          <w:szCs w:val="28"/>
+        </w:rPr>
+        <w:lastRenderedPageBreak/>
+        <w:t>you wish to make the System of Equations problem an inconsistent one to solve.</w:t>
       </w:r>
     </w:p>
     <w:p>
@@ -845,17 +882,7 @@
           <w:sz w:val="28"/>
           <w:szCs w:val="28"/>
         </w:rPr>
-        <w:t xml:space="preserve">After selecting the type of question you wish to assign and filling the appropriate fields, click “Add Question” and the table on the right will populate with your newly added question. You can repeat steps 2-4 any number of times you wish to assign any number of specific problems for your students. When you are finished, click “Assign Homework” and you should be notified of the success of your newly added assignment, and you will be redirected to your home page where you can see your new </w:t>
-      </w:r>
-      <w:r>
-        <w:rPr>
-          <w:rFonts w:ascii="Times New Roman" w:hAnsi="Times New Roman"/>
-          <w:color w:val="002060"/>
-          <w:sz w:val="28"/>
-          <w:szCs w:val="28"/>
-        </w:rPr>
-        <w:lastRenderedPageBreak/>
-        <w:t>assignment in the table on the left and see the current status of the assignment for each of your students in the table on the right.</w:t>
+        <w:t>After selecting the type of question you wish to assign and filling the appropriate fields, click “Add Question” and the table on the right will populate with your newly added question. You can repeat steps 2-4 any number of times you wish to assign any number of specific problems for your students. When you are finished, click “Assign Homework” and you should be notified of the success of your newly added assignment, and you will be redirected to your home page where you can see your new assignment in the table on the left and see the current status of the assignment for each of your students in the table on the right.</w:t>
       </w:r>
     </w:p>
     <w:p>
@@ -956,27 +983,7 @@
           <w:sz w:val="28"/>
           <w:szCs w:val="28"/>
         </w:rPr>
-        <w:t xml:space="preserve"> take a screen shot of your error by pressing the </w:t>
-      </w:r>
-      <w:proofErr w:type="spellStart"/>
-      <w:r>
-        <w:rPr>
-          <w:rFonts w:ascii="Times New Roman" w:hAnsi="Times New Roman"/>
-          <w:color w:val="002060"/>
-          <w:sz w:val="28"/>
-          <w:szCs w:val="28"/>
-        </w:rPr>
-        <w:t>PrtScn</w:t>
-      </w:r>
-      <w:proofErr w:type="spellEnd"/>
-      <w:r>
-        <w:rPr>
-          <w:rFonts w:ascii="Times New Roman" w:hAnsi="Times New Roman"/>
-          <w:color w:val="002060"/>
-          <w:sz w:val="28"/>
-          <w:szCs w:val="28"/>
-        </w:rPr>
-        <w:t xml:space="preserve"> button, paste it somewhere (such as paint), save it, and contact your instructor.</w:t>
+        <w:t xml:space="preserve"> take a screen shot of your error by pressing the PrtScn button, paste it somewhere (such as paint), save it, and contact your instructor.</w:t>
       </w:r>
     </w:p>
     <w:sectPr>
@@ -2895,7 +2902,7 @@
 </file>
 
 <file path=customXml/itemProps1.xml><?xml version="1.0" encoding="utf-8"?>
-<ds:datastoreItem xmlns:ds="http://schemas.openxmlformats.org/officeDocument/2006/customXml" ds:itemID="{3CB1BFA2-46D1-4CF0-9A9E-C986056D967B}">
+<ds:datastoreItem xmlns:ds="http://schemas.openxmlformats.org/officeDocument/2006/customXml" ds:itemID="{08E6F928-3847-4F19-AB90-5871B90AD98C}">
   <ds:schemaRefs>
     <ds:schemaRef ds:uri="http://schemas.openxmlformats.org/officeDocument/2006/bibliography"/>
   </ds:schemaRefs>

</xml_diff>